<commit_message>
Design notes for branching
</commit_message>
<xml_diff>
--- a/Files/Branching.docx
+++ b/Files/Branching.docx
@@ -99,7 +99,17 @@
           <w:sz w:val="20"/>
           <w:szCs w:val="20"/>
         </w:rPr>
-        <w:t>It takes on board the ideas from an inspired</w:t>
+        <w:t>It takes on board the ideas from a</w:t>
+      </w:r>
+      <w:r>
+        <w:rPr>
+          <w:rStyle w:val="apple-style-span"/>
+          <w:rFonts w:ascii="Arial" w:hAnsi="Arial" w:cs="Arial"/>
+          <w:color w:val="000000"/>
+          <w:sz w:val="20"/>
+          <w:szCs w:val="20"/>
+        </w:rPr>
+        <w:t xml:space="preserve"> </w:t>
       </w:r>
       <w:r>
         <w:rPr>
@@ -109,7 +119,7 @@
           <w:sz w:val="20"/>
           <w:szCs w:val="20"/>
         </w:rPr>
-        <w:t xml:space="preserve"> technical paper that was </w:t>
+        <w:t xml:space="preserve">technical paper that was </w:t>
       </w:r>
       <w:r>
         <w:rPr>
@@ -340,7 +350,152 @@
           <w:sz w:val="20"/>
           <w:szCs w:val="20"/>
         </w:rPr>
-        <w:t>For example, you might define branches for the following:</w:t>
+        <w:t>For exa</w:t>
+      </w:r>
+      <w:r>
+        <w:rPr>
+          <w:rStyle w:val="apple-style-span"/>
+          <w:rFonts w:ascii="Arial" w:hAnsi="Arial" w:cs="Arial"/>
+          <w:color w:val="000000"/>
+          <w:sz w:val="20"/>
+          <w:szCs w:val="20"/>
+        </w:rPr>
+        <w:t xml:space="preserve">mple, you might define branches </w:t>
+      </w:r>
+      <w:r>
+        <w:rPr>
+          <w:rStyle w:val="apple-style-span"/>
+          <w:rFonts w:ascii="Arial" w:hAnsi="Arial" w:cs="Arial"/>
+          <w:color w:val="000000"/>
+          <w:sz w:val="20"/>
+          <w:szCs w:val="20"/>
+        </w:rPr>
+        <w:t>for</w:t>
+      </w:r>
+      <w:r>
+        <w:rPr>
+          <w:rStyle w:val="apple-style-span"/>
+          <w:rFonts w:ascii="Arial" w:hAnsi="Arial" w:cs="Arial"/>
+          <w:color w:val="000000"/>
+          <w:sz w:val="20"/>
+          <w:szCs w:val="20"/>
+        </w:rPr>
+        <w:t xml:space="preserve"> </w:t>
+      </w:r>
+      <w:r>
+        <w:rPr>
+          <w:rStyle w:val="apple-style-span"/>
+          <w:rFonts w:ascii="Arial" w:hAnsi="Arial" w:cs="Arial"/>
+          <w:color w:val="000000"/>
+          <w:sz w:val="20"/>
+          <w:szCs w:val="20"/>
+        </w:rPr>
+        <w:t xml:space="preserve">workgroups, with child branches </w:t>
+      </w:r>
+      <w:r>
+        <w:rPr>
+          <w:rStyle w:val="apple-style-span"/>
+          <w:rFonts w:ascii="Arial" w:hAnsi="Arial" w:cs="Arial"/>
+          <w:color w:val="000000"/>
+          <w:sz w:val="20"/>
+          <w:szCs w:val="20"/>
+        </w:rPr>
+        <w:t xml:space="preserve">for each </w:t>
+      </w:r>
+      <w:r>
+        <w:rPr>
+          <w:rStyle w:val="apple-style-span"/>
+          <w:rFonts w:ascii="Arial" w:hAnsi="Arial" w:cs="Arial"/>
+          <w:color w:val="000000"/>
+          <w:sz w:val="20"/>
+          <w:szCs w:val="20"/>
+        </w:rPr>
+        <w:t>individual operator</w:t>
+      </w:r>
+      <w:r>
+        <w:rPr>
+          <w:rStyle w:val="apple-style-span"/>
+          <w:rFonts w:ascii="Arial" w:hAnsi="Arial" w:cs="Arial"/>
+          <w:color w:val="000000"/>
+          <w:sz w:val="20"/>
+          <w:szCs w:val="20"/>
+        </w:rPr>
+        <w:t>. Alternatively, you might want to create a branch for each survey plan that comes into the system.</w:t>
+      </w:r>
+    </w:p>
+    <w:p>
+      <w:pPr>
+        <w:rPr>
+          <w:lang w:val="en-GB"/>
+        </w:rPr>
+      </w:pPr>
+      <w:r>
+        <w:rPr>
+          <w:lang w:val="en-GB"/>
+        </w:rPr>
+        <w:t xml:space="preserve">Backsight </w:t>
+      </w:r>
+      <w:r>
+        <w:rPr>
+          <w:lang w:val="en-GB"/>
+        </w:rPr>
+        <w:t>tries to be</w:t>
+      </w:r>
+      <w:r>
+        <w:rPr>
+          <w:lang w:val="en-GB"/>
+        </w:rPr>
+        <w:t xml:space="preserve"> agnostic in terms of branching – it tries to avoid imposition of a branch hierarchy, because that might interfere with the operational goals of people trying to administer the system. The only rule that Backsight does enforce is to ensure that each map layer must correspond to a top-level branch.</w:t>
+      </w:r>
+      <w:r>
+        <w:rPr>
+          <w:lang w:val="en-GB"/>
+        </w:rPr>
+        <w:t xml:space="preserve"> Users can only define sub-branches that are children of these top-level nodes.</w:t>
+      </w:r>
+    </w:p>
+    <w:p>
+      <w:pPr>
+        <w:rPr>
+          <w:b/>
+          <w:lang w:val="en-GB"/>
+        </w:rPr>
+      </w:pPr>
+      <w:r>
+        <w:rPr>
+          <w:b/>
+          <w:lang w:val="en-GB"/>
+        </w:rPr>
+        <w:br w:type="page"/>
+      </w:r>
+    </w:p>
+    <w:p>
+      <w:pPr>
+        <w:rPr>
+          <w:b/>
+          <w:lang w:val="en-GB"/>
+        </w:rPr>
+      </w:pPr>
+      <w:r>
+        <w:rPr>
+          <w:b/>
+          <w:lang w:val="en-GB"/>
+        </w:rPr>
+        <w:lastRenderedPageBreak/>
+        <w:t>Editing Sessions</w:t>
+      </w:r>
+    </w:p>
+    <w:p>
+      <w:pPr>
+        <w:rPr>
+          <w:lang w:val="en-GB"/>
+        </w:rPr>
+      </w:pPr>
+      <w:r>
+        <w:rPr>
+          <w:lang w:val="en-GB"/>
+        </w:rPr>
+        <w:t>Whenever you start the Cadastral Editor, the software needs to know two things:</w:t>
       </w:r>
     </w:p>
     <w:p>
@@ -348,66 +503,17 @@
         <w:pStyle w:val="ListParagraph"/>
         <w:numPr>
           <w:ilvl w:val="0"/>
-          <w:numId w:val="1"/>
+          <w:numId w:val="2"/>
         </w:numPr>
-        <w:ind w:left="284" w:hanging="284"/>
-        <w:rPr>
-          <w:rStyle w:val="apple-style-span"/>
-          <w:rFonts w:ascii="Arial" w:hAnsi="Arial" w:cs="Arial"/>
-          <w:color w:val="000000"/>
-          <w:sz w:val="20"/>
-          <w:szCs w:val="20"/>
-        </w:rPr>
-      </w:pPr>
-      <w:r>
-        <w:rPr>
-          <w:rStyle w:val="apple-style-span"/>
-          <w:rFonts w:ascii="Arial" w:hAnsi="Arial" w:cs="Arial"/>
-          <w:color w:val="000000"/>
-          <w:sz w:val="20"/>
-          <w:szCs w:val="20"/>
-        </w:rPr>
-        <w:t>Branches that relate to the people involved in data entry</w:t>
-      </w:r>
-      <w:r>
-        <w:rPr>
-          <w:rStyle w:val="apple-style-span"/>
-          <w:rFonts w:ascii="Arial" w:hAnsi="Arial" w:cs="Arial"/>
-          <w:color w:val="000000"/>
-          <w:sz w:val="20"/>
-          <w:szCs w:val="20"/>
-        </w:rPr>
-        <w:t xml:space="preserve"> (e.g. individual operators or </w:t>
-      </w:r>
-      <w:r>
-        <w:rPr>
-          <w:rStyle w:val="apple-style-span"/>
-          <w:rFonts w:ascii="Arial" w:hAnsi="Arial" w:cs="Arial"/>
-          <w:color w:val="000000"/>
-          <w:sz w:val="20"/>
-          <w:szCs w:val="20"/>
-        </w:rPr>
-        <w:t>workgroups</w:t>
-      </w:r>
-      <w:r>
-        <w:rPr>
-          <w:rStyle w:val="apple-style-span"/>
-          <w:rFonts w:ascii="Arial" w:hAnsi="Arial" w:cs="Arial"/>
-          <w:color w:val="000000"/>
-          <w:sz w:val="20"/>
-          <w:szCs w:val="20"/>
-        </w:rPr>
-        <w:t>)</w:t>
-      </w:r>
-      <w:r>
-        <w:rPr>
-          <w:rStyle w:val="apple-style-span"/>
-          <w:rFonts w:ascii="Arial" w:hAnsi="Arial" w:cs="Arial"/>
-          <w:color w:val="000000"/>
-          <w:sz w:val="20"/>
-          <w:szCs w:val="20"/>
-        </w:rPr>
-        <w:t>.</w:t>
+        <w:rPr>
+          <w:lang w:val="en-GB"/>
+        </w:rPr>
+      </w:pPr>
+      <w:r>
+        <w:rPr>
+          <w:lang w:val="en-GB"/>
+        </w:rPr>
+        <w:t>The branch where the data should be appended.</w:t>
       </w:r>
     </w:p>
     <w:p>
@@ -415,175 +521,315 @@
         <w:pStyle w:val="ListParagraph"/>
         <w:numPr>
           <w:ilvl w:val="0"/>
-          <w:numId w:val="1"/>
+          <w:numId w:val="2"/>
         </w:numPr>
-        <w:ind w:left="284" w:hanging="284"/>
-        <w:rPr>
-          <w:rStyle w:val="apple-style-span"/>
-          <w:rFonts w:ascii="Arial" w:hAnsi="Arial" w:cs="Arial"/>
-          <w:color w:val="000000"/>
-          <w:sz w:val="20"/>
-          <w:szCs w:val="20"/>
-        </w:rPr>
-      </w:pPr>
-      <w:r>
-        <w:rPr>
-          <w:rStyle w:val="apple-style-span"/>
-          <w:rFonts w:ascii="Arial" w:hAnsi="Arial" w:cs="Arial"/>
-          <w:color w:val="000000"/>
-          <w:sz w:val="20"/>
-          <w:szCs w:val="20"/>
-        </w:rPr>
-        <w:t>Branches that correspond to the data from specific survey plans.</w:t>
-      </w:r>
-    </w:p>
-    <w:p>
-      <w:pPr>
-        <w:pStyle w:val="ListParagraph"/>
-        <w:numPr>
-          <w:ilvl w:val="0"/>
-          <w:numId w:val="1"/>
-        </w:numPr>
-        <w:ind w:left="284" w:hanging="284"/>
-        <w:rPr>
-          <w:rStyle w:val="apple-style-span"/>
-          <w:rFonts w:ascii="Arial" w:hAnsi="Arial" w:cs="Arial"/>
-          <w:color w:val="000000"/>
-          <w:sz w:val="20"/>
-          <w:szCs w:val="20"/>
-        </w:rPr>
-      </w:pPr>
-      <w:r>
-        <w:rPr>
-          <w:rStyle w:val="apple-style-span"/>
-          <w:rFonts w:ascii="Arial" w:hAnsi="Arial" w:cs="Arial"/>
-          <w:color w:val="000000"/>
-          <w:sz w:val="20"/>
-          <w:szCs w:val="20"/>
-        </w:rPr>
-        <w:t xml:space="preserve">Branches that </w:t>
-      </w:r>
-      <w:r>
-        <w:rPr>
-          <w:rStyle w:val="apple-style-span"/>
-          <w:rFonts w:ascii="Arial" w:hAnsi="Arial" w:cs="Arial"/>
-          <w:color w:val="000000"/>
-          <w:sz w:val="20"/>
-          <w:szCs w:val="20"/>
-        </w:rPr>
-        <w:t>represent different temporal epochs (e.g. 1960s, 1970s).</w:t>
-      </w:r>
-    </w:p>
-    <w:p>
-      <w:pPr>
-        <w:rPr>
-          <w:lang w:val="en-GB"/>
-        </w:rPr>
-      </w:pPr>
-      <w:r>
-        <w:rPr>
-          <w:lang w:val="en-GB"/>
-        </w:rPr>
-        <w:t xml:space="preserve">Backsight will </w:t>
-      </w:r>
-      <w:r>
-        <w:rPr>
-          <w:lang w:val="en-GB"/>
-        </w:rPr>
-        <w:t xml:space="preserve">create a new </w:t>
-      </w:r>
-      <w:r>
-        <w:rPr>
-          <w:lang w:val="en-GB"/>
-        </w:rPr>
-        <w:t>branch</w:t>
-      </w:r>
-      <w:r>
-        <w:rPr>
-          <w:lang w:val="en-GB"/>
-        </w:rPr>
-        <w:t xml:space="preserve"> whenever you define a new map layer. </w:t>
-      </w:r>
-      <w:r>
-        <w:rPr>
-          <w:lang w:val="en-GB"/>
-        </w:rPr>
-        <w:t>L</w:t>
-      </w:r>
-      <w:r>
-        <w:rPr>
-          <w:lang w:val="en-GB"/>
-        </w:rPr>
-        <w:t>ayer</w:t>
-      </w:r>
-      <w:r>
-        <w:rPr>
-          <w:lang w:val="en-GB"/>
-        </w:rPr>
-        <w:t>s that are part of a theme will have parent-child links. For example, the Property theme has the following hierarchy:</w:t>
-      </w:r>
-    </w:p>
-    <w:p>
-      <w:pPr>
-        <w:ind w:firstLine="993"/>
-        <w:rPr>
-          <w:lang w:val="en-GB"/>
-        </w:rPr>
-      </w:pPr>
-      <w:r>
-        <w:rPr>
+        <w:rPr>
+          <w:lang w:val="en-GB"/>
+        </w:rPr>
+      </w:pPr>
+      <w:r>
+        <w:rPr>
+          <w:lang w:val="en-GB"/>
+        </w:rPr>
+        <w:t>The spatial zone that identifies where the data exists.</w:t>
+      </w:r>
+    </w:p>
+    <w:p>
+      <w:pPr>
+        <w:rPr>
+          <w:lang w:val="en-GB"/>
+        </w:rPr>
+      </w:pPr>
+      <w:r>
+        <w:rPr>
+          <w:lang w:val="en-GB"/>
+        </w:rPr>
+        <w:t xml:space="preserve">As previously noted, </w:t>
+      </w:r>
+      <w:r>
+        <w:rPr>
+          <w:lang w:val="en-GB"/>
+        </w:rPr>
+        <w:t>all branches are ultimately related to a map layer. The branch as a whole represents the entire coverage of the layer. The zone is a name for a specific region within the layer, (which makes it possible to deal with large databases in a scalable fashion)</w:t>
+      </w:r>
+      <w:r>
+        <w:rPr>
+          <w:lang w:val="en-GB"/>
+        </w:rPr>
+        <w:t xml:space="preserve">. In normal practice, both these items </w:t>
+      </w:r>
+      <w:r>
+        <w:rPr>
+          <w:lang w:val="en-GB"/>
+        </w:rPr>
+        <w:t>will be picked up from the CEDX file that is used to launch the Editor</w:t>
+      </w:r>
+      <w:r>
+        <w:rPr>
+          <w:lang w:val="en-GB"/>
+        </w:rPr>
+        <w:t xml:space="preserve"> (in a situation where the user does not have a CEDX file, they will be prompted).</w:t>
+      </w:r>
+    </w:p>
+    <w:p>
+      <w:pPr>
+        <w:rPr>
+          <w:lang w:val="en-GB"/>
+        </w:rPr>
+      </w:pPr>
+      <w:r>
+        <w:rPr>
+          <w:lang w:val="en-GB"/>
+        </w:rPr>
+        <w:t xml:space="preserve">When a session is initiated, a row will be appended to a database table called Sessions. Each row in the Sessions table contains a permanent record of the branch and zone. Every session is also referred to a previous session known as the </w:t>
+      </w:r>
+      <w:r>
+        <w:rPr>
+          <w:i/>
+          <w:lang w:val="en-GB"/>
+        </w:rPr>
+        <w:t>branch tail</w:t>
+      </w:r>
+      <w:r>
+        <w:rPr>
+          <w:lang w:val="en-GB"/>
+        </w:rPr>
+        <w:t>.</w:t>
+      </w:r>
+    </w:p>
+    <w:p>
+      <w:pPr>
+        <w:rPr>
+          <w:b/>
+          <w:lang w:val="en-GB"/>
+        </w:rPr>
+      </w:pPr>
+    </w:p>
+    <w:p>
+      <w:pPr>
+        <w:rPr>
+          <w:b/>
+          <w:lang w:val="en-GB"/>
+        </w:rPr>
+      </w:pPr>
+      <w:r>
+        <w:rPr>
+          <w:b/>
+          <w:lang w:val="en-GB"/>
+        </w:rPr>
+        <w:t>Posting and Receiving</w:t>
+      </w:r>
+    </w:p>
+    <w:p>
+      <w:pPr>
+        <w:rPr>
+          <w:b/>
+          <w:lang w:val="en-GB"/>
+        </w:rPr>
+      </w:pPr>
+      <w:r>
+        <w:rPr>
+          <w:b/>
+          <w:lang w:val="en-GB"/>
+        </w:rPr>
+        <w:t xml:space="preserve">Map Layers, </w:t>
+      </w:r>
+      <w:r>
+        <w:rPr>
+          <w:b/>
+          <w:lang w:val="en-GB"/>
+        </w:rPr>
+        <w:t>Themes</w:t>
+      </w:r>
+      <w:r>
+        <w:rPr>
+          <w:b/>
+          <w:lang w:val="en-GB"/>
+        </w:rPr>
+        <w:t>,</w:t>
+      </w:r>
+      <w:r>
+        <w:rPr>
+          <w:b/>
+          <w:lang w:val="en-GB"/>
+        </w:rPr>
+        <w:t xml:space="preserve"> and Branches</w:t>
+      </w:r>
+    </w:p>
+    <w:p>
+      <w:pPr>
+        <w:rPr>
+          <w:lang w:val="en-GB"/>
+        </w:rPr>
+      </w:pPr>
+      <w:r>
+        <w:rPr>
+          <w:lang w:val="en-GB"/>
+        </w:rPr>
+        <w:t xml:space="preserve">Backsight makes it possible to relate map layers in a hierarchy called a </w:t>
+      </w:r>
+      <w:r>
+        <w:rPr>
+          <w:i/>
+          <w:lang w:val="en-GB"/>
+        </w:rPr>
+        <w:t>theme</w:t>
+      </w:r>
+      <w:r>
+        <w:rPr>
+          <w:lang w:val="en-GB"/>
+        </w:rPr>
+        <w:t xml:space="preserve">. For example, the </w:t>
+      </w:r>
+      <w:r>
+        <w:rPr>
+          <w:i/>
+          <w:lang w:val="en-GB"/>
+        </w:rPr>
+        <w:t>Property</w:t>
+      </w:r>
+      <w:r>
+        <w:rPr>
+          <w:lang w:val="en-GB"/>
+        </w:rPr>
+        <w:t xml:space="preserve"> theme (defined as part of the sample Manitoba environment) con</w:t>
+      </w:r>
+      <w:r>
+        <w:rPr>
+          <w:lang w:val="en-GB"/>
+        </w:rPr>
+        <w:t xml:space="preserve">sists of </w:t>
+      </w:r>
+      <w:r>
+        <w:rPr>
+          <w:lang w:val="en-GB"/>
+        </w:rPr>
+        <w:t xml:space="preserve">three layers called </w:t>
+      </w:r>
+      <w:r>
+        <w:rPr>
+          <w:i/>
           <w:lang w:val="en-GB"/>
         </w:rPr>
         <w:t>Survey</w:t>
       </w:r>
-    </w:p>
-    <w:p>
-      <w:pPr>
-        <w:ind w:firstLine="1418"/>
-        <w:rPr>
-          <w:lang w:val="en-GB"/>
-        </w:rPr>
-      </w:pPr>
-      <w:r>
-        <w:rPr>
+      <w:r>
+        <w:rPr>
+          <w:lang w:val="en-GB"/>
+        </w:rPr>
+        <w:t xml:space="preserve">, </w:t>
+      </w:r>
+      <w:r>
+        <w:rPr>
+          <w:i/>
           <w:lang w:val="en-GB"/>
         </w:rPr>
         <w:t>Ownership</w:t>
       </w:r>
-    </w:p>
-    <w:p>
-      <w:pPr>
-        <w:ind w:firstLine="1985"/>
-        <w:rPr>
-          <w:lang w:val="en-GB"/>
-        </w:rPr>
-      </w:pPr>
-      <w:r>
-        <w:rPr>
+      <w:r>
+        <w:rPr>
+          <w:lang w:val="en-GB"/>
+        </w:rPr>
+        <w:t xml:space="preserve">, and </w:t>
+      </w:r>
+      <w:r>
+        <w:rPr>
+          <w:i/>
           <w:lang w:val="en-GB"/>
         </w:rPr>
         <w:t>Assessment</w:t>
       </w:r>
-    </w:p>
-    <w:p>
-      <w:pPr>
-        <w:ind w:firstLine="1985"/>
-        <w:rPr>
-          <w:lang w:val="en-GB"/>
-        </w:rPr>
-      </w:pPr>
-    </w:p>
-    <w:p>
-      <w:pPr>
-        <w:rPr>
-          <w:lang w:val="en-GB"/>
-        </w:rPr>
-      </w:pPr>
-      <w:r>
-        <w:rPr>
-          <w:lang w:val="en-GB"/>
-        </w:rPr>
-        <w:br w:type="page"/>
+      <w:r>
+        <w:rPr>
+          <w:lang w:val="en-GB"/>
+        </w:rPr>
+        <w:t>.</w:t>
+      </w:r>
+    </w:p>
+    <w:p>
+      <w:pPr>
+        <w:rPr>
+          <w:lang w:val="en-GB"/>
+        </w:rPr>
+      </w:pPr>
+      <w:r>
+        <w:rPr>
+          <w:lang w:val="en-GB"/>
+        </w:rPr>
+        <w:t>D</w:t>
+      </w:r>
+      <w:r>
+        <w:rPr>
+          <w:lang w:val="en-GB"/>
+        </w:rPr>
+        <w:t xml:space="preserve">ata on the </w:t>
+      </w:r>
+      <w:r>
+        <w:rPr>
+          <w:lang w:val="en-GB"/>
+        </w:rPr>
+        <w:t>Survey</w:t>
+      </w:r>
+      <w:r>
+        <w:rPr>
+          <w:lang w:val="en-GB"/>
+        </w:rPr>
+        <w:t xml:space="preserve"> layer </w:t>
+      </w:r>
+      <w:r>
+        <w:rPr>
+          <w:lang w:val="en-GB"/>
+        </w:rPr>
+        <w:t xml:space="preserve">is regarded as base material for the </w:t>
+      </w:r>
+      <w:r>
+        <w:rPr>
+          <w:lang w:val="en-GB"/>
+        </w:rPr>
+        <w:t>Ownership</w:t>
+      </w:r>
+      <w:r>
+        <w:rPr>
+          <w:lang w:val="en-GB"/>
+        </w:rPr>
+        <w:t xml:space="preserve"> layer. Most of the spatial data is exactly the same, except for a few small differences that reflect a different perspective on the data.  For example, an organization dealing with ownership issues might combine adjacent survey lots if they are owned by the same person. An organization dealing with tax assessment might also have a slightly different view that is based on ownership.</w:t>
+      </w:r>
+    </w:p>
+    <w:p>
+      <w:pPr>
+        <w:rPr>
+          <w:lang w:val="en-GB"/>
+        </w:rPr>
+      </w:pPr>
+      <w:r>
+        <w:rPr>
+          <w:lang w:val="en-GB"/>
+        </w:rPr>
+        <w:t xml:space="preserve">Given that a theme represents a hierarchy of map layers, it is tempting to think of these layers as a hierarchy of branches (Survey </w:t>
+      </w:r>
+      <w:r>
+        <w:rPr>
+          <w:lang w:val="en-GB"/>
+        </w:rPr>
+        <w:sym w:font="Wingdings" w:char="F0E0"/>
+      </w:r>
+      <w:r>
+        <w:rPr>
+          <w:lang w:val="en-GB"/>
+        </w:rPr>
+        <w:t xml:space="preserve"> Ownership </w:t>
+      </w:r>
+      <w:r>
+        <w:rPr>
+          <w:lang w:val="en-GB"/>
+        </w:rPr>
+        <w:sym w:font="Wingdings" w:char="F0E0"/>
+      </w:r>
+      <w:r>
+        <w:rPr>
+          <w:lang w:val="en-GB"/>
+        </w:rPr>
+        <w:t xml:space="preserve"> Assessment). </w:t>
       </w:r>
     </w:p>
     <w:p>
@@ -593,54 +839,10 @@
           <w:lang w:val="en-GB"/>
         </w:rPr>
       </w:pPr>
-      <w:r>
-        <w:rPr>
-          <w:b/>
-          <w:lang w:val="en-GB"/>
-        </w:rPr>
-        <w:lastRenderedPageBreak/>
-        <w:t>Editing Sessions</w:t>
-      </w:r>
-    </w:p>
-    <w:p>
-      <w:pPr>
-        <w:rPr>
-          <w:lang w:val="en-GB"/>
-        </w:rPr>
-      </w:pPr>
-      <w:r>
-        <w:rPr>
-          <w:lang w:val="en-GB"/>
-        </w:rPr>
-        <w:t>Whenever you start the Cadastral Editor, you will have to indicate which editing branch you are working with. In normal practice, this will be picked up from the CEDX file that is used to launch the Editor (failing that, the user will be asked to specify the branch).</w:t>
-      </w:r>
-    </w:p>
-    <w:p>
-      <w:pPr>
-        <w:rPr>
-          <w:b/>
-          <w:lang w:val="en-GB"/>
-        </w:rPr>
-      </w:pPr>
-      <w:r>
-        <w:rPr>
-          <w:b/>
-          <w:lang w:val="en-GB"/>
-        </w:rPr>
-        <w:t>Posting and Receiving</w:t>
-      </w:r>
-    </w:p>
-    <w:p>
-      <w:pPr>
-        <w:rPr>
-          <w:lang w:val="en-GB"/>
-        </w:rPr>
-      </w:pPr>
-    </w:p>
-    <w:p>
-      <w:pPr>
-        <w:rPr>
-          <w:b/>
+    </w:p>
+    <w:p>
+      <w:pPr>
+        <w:rPr>
           <w:lang w:val="en-GB"/>
         </w:rPr>
       </w:pPr>
@@ -717,7 +919,7 @@
         <w:rPr>
           <w:noProof/>
         </w:rPr>
-        <w:t>2</w:t>
+        <w:t>1</w:t>
       </w:r>
     </w:fldSimple>
     <w:r>
@@ -963,8 +1165,100 @@
       </w:rPr>
     </w:lvl>
   </w:abstractNum>
+  <w:abstractNum w:abstractNumId="1">
+    <w:nsid w:val="411F716B"/>
+    <w:multiLevelType w:val="hybridMultilevel"/>
+    <w:tmpl w:val="0FF0A6E6"/>
+    <w:lvl w:ilvl="0" w:tplc="0809000F">
+      <w:start w:val="1"/>
+      <w:numFmt w:val="decimal"/>
+      <w:lvlText w:val="%1."/>
+      <w:lvlJc w:val="left"/>
+      <w:pPr>
+        <w:ind w:left="720" w:hanging="360"/>
+      </w:pPr>
+      <w:rPr>
+        <w:rFonts w:hint="default"/>
+      </w:rPr>
+    </w:lvl>
+    <w:lvl w:ilvl="1" w:tplc="08090019" w:tentative="1">
+      <w:start w:val="1"/>
+      <w:numFmt w:val="lowerLetter"/>
+      <w:lvlText w:val="%2."/>
+      <w:lvlJc w:val="left"/>
+      <w:pPr>
+        <w:ind w:left="1440" w:hanging="360"/>
+      </w:pPr>
+    </w:lvl>
+    <w:lvl w:ilvl="2" w:tplc="0809001B" w:tentative="1">
+      <w:start w:val="1"/>
+      <w:numFmt w:val="lowerRoman"/>
+      <w:lvlText w:val="%3."/>
+      <w:lvlJc w:val="right"/>
+      <w:pPr>
+        <w:ind w:left="2160" w:hanging="180"/>
+      </w:pPr>
+    </w:lvl>
+    <w:lvl w:ilvl="3" w:tplc="0809000F" w:tentative="1">
+      <w:start w:val="1"/>
+      <w:numFmt w:val="decimal"/>
+      <w:lvlText w:val="%4."/>
+      <w:lvlJc w:val="left"/>
+      <w:pPr>
+        <w:ind w:left="2880" w:hanging="360"/>
+      </w:pPr>
+    </w:lvl>
+    <w:lvl w:ilvl="4" w:tplc="08090019" w:tentative="1">
+      <w:start w:val="1"/>
+      <w:numFmt w:val="lowerLetter"/>
+      <w:lvlText w:val="%5."/>
+      <w:lvlJc w:val="left"/>
+      <w:pPr>
+        <w:ind w:left="3600" w:hanging="360"/>
+      </w:pPr>
+    </w:lvl>
+    <w:lvl w:ilvl="5" w:tplc="0809001B" w:tentative="1">
+      <w:start w:val="1"/>
+      <w:numFmt w:val="lowerRoman"/>
+      <w:lvlText w:val="%6."/>
+      <w:lvlJc w:val="right"/>
+      <w:pPr>
+        <w:ind w:left="4320" w:hanging="180"/>
+      </w:pPr>
+    </w:lvl>
+    <w:lvl w:ilvl="6" w:tplc="0809000F" w:tentative="1">
+      <w:start w:val="1"/>
+      <w:numFmt w:val="decimal"/>
+      <w:lvlText w:val="%7."/>
+      <w:lvlJc w:val="left"/>
+      <w:pPr>
+        <w:ind w:left="5040" w:hanging="360"/>
+      </w:pPr>
+    </w:lvl>
+    <w:lvl w:ilvl="7" w:tplc="08090019" w:tentative="1">
+      <w:start w:val="1"/>
+      <w:numFmt w:val="lowerLetter"/>
+      <w:lvlText w:val="%8."/>
+      <w:lvlJc w:val="left"/>
+      <w:pPr>
+        <w:ind w:left="5760" w:hanging="360"/>
+      </w:pPr>
+    </w:lvl>
+    <w:lvl w:ilvl="8" w:tplc="0809001B" w:tentative="1">
+      <w:start w:val="1"/>
+      <w:numFmt w:val="lowerRoman"/>
+      <w:lvlText w:val="%9."/>
+      <w:lvlJc w:val="right"/>
+      <w:pPr>
+        <w:ind w:left="6480" w:hanging="180"/>
+      </w:pPr>
+    </w:lvl>
+  </w:abstractNum>
   <w:num w:numId="1">
     <w:abstractNumId w:val="0"/>
+  </w:num>
+  <w:num w:numId="2">
+    <w:abstractNumId w:val="1"/>
   </w:num>
 </w:numbering>
 </file>
@@ -1314,7 +1608,7 @@
         <a:sysClr val="windowText" lastClr="000000"/>
       </a:dk1>
       <a:lt1>
-        <a:sysClr val="window" lastClr="D9F8AB"/>
+        <a:sysClr val="window" lastClr="9DE36A"/>
       </a:lt1>
       <a:dk2>
         <a:srgbClr val="1F497D"/>
@@ -1594,7 +1888,7 @@
 </file>
 
 <file path=customXml/itemProps1.xml><?xml version="1.0" encoding="utf-8"?>
-<ds:datastoreItem xmlns:ds="http://schemas.openxmlformats.org/officeDocument/2006/customXml" ds:itemID="{2CA0CCBB-7B6D-4CCB-BF69-F310078DAD6B}">
+<ds:datastoreItem xmlns:ds="http://schemas.openxmlformats.org/officeDocument/2006/customXml" ds:itemID="{9E1BB166-5595-4497-853F-F9CA429E7FC5}">
   <ds:schemaRefs>
     <ds:schemaRef ds:uri="http://schemas.openxmlformats.org/officeDocument/2006/bibliography"/>
   </ds:schemaRefs>

</xml_diff>

<commit_message>
Test commit from Windows 7
</commit_message>
<xml_diff>
--- a/Files/Branching.docx
+++ b/Files/Branching.docx
@@ -104,25 +104,7 @@
           <w:rFonts w:cs="Arial"/>
           <w:color w:val="000000"/>
         </w:rPr>
-        <w:t xml:space="preserve">produced by </w:t>
-      </w:r>
-      <w:proofErr w:type="spellStart"/>
-      <w:r>
-        <w:rPr>
-          <w:rStyle w:val="apple-style-span"/>
-          <w:rFonts w:cs="Arial"/>
-          <w:color w:val="000000"/>
-        </w:rPr>
-        <w:t>Smallworld</w:t>
-      </w:r>
-      <w:proofErr w:type="spellEnd"/>
-      <w:r>
-        <w:rPr>
-          <w:rStyle w:val="apple-style-span"/>
-          <w:rFonts w:cs="Arial"/>
-          <w:color w:val="000000"/>
-        </w:rPr>
-        <w:t xml:space="preserve"> in the early 1990s (see </w:t>
+        <w:t xml:space="preserve">produced by Smallworld in the early 1990s (see </w:t>
       </w:r>
       <w:hyperlink r:id="rId8" w:history="1">
         <w:r>
@@ -260,7 +242,7 @@
           <w:rFonts w:cs="Arial"/>
           <w:color w:val="000000"/>
         </w:rPr>
-        <w:footnoteReference w:id="1"/>
+        <w:footnoteReference w:id="2"/>
       </w:r>
     </w:p>
     <w:p>
@@ -277,7 +259,7 @@
           <w:rFonts w:cs="Arial"/>
           <w:color w:val="000000"/>
         </w:rPr>
-        <w:t xml:space="preserve">Branches can be arranged in a hierarchy, making it possible to specify an organized data entry regime. </w:t>
+        <w:t xml:space="preserve">Branches can be arranged in a </w:t>
       </w:r>
       <w:r>
         <w:rPr>
@@ -285,7 +267,7 @@
           <w:rFonts w:cs="Arial"/>
           <w:color w:val="000000"/>
         </w:rPr>
-        <w:t>For exa</w:t>
+        <w:t xml:space="preserve">tree </w:t>
       </w:r>
       <w:r>
         <w:rPr>
@@ -293,7 +275,7 @@
           <w:rFonts w:cs="Arial"/>
           <w:color w:val="000000"/>
         </w:rPr>
-        <w:t xml:space="preserve">mple, you might define branches </w:t>
+        <w:t xml:space="preserve">hierarchy, making it possible to specify an organized data entry regime. </w:t>
       </w:r>
       <w:r>
         <w:rPr>
@@ -301,7 +283,7 @@
           <w:rFonts w:cs="Arial"/>
           <w:color w:val="000000"/>
         </w:rPr>
-        <w:t>for</w:t>
+        <w:t>For exa</w:t>
       </w:r>
       <w:r>
         <w:rPr>
@@ -309,7 +291,7 @@
           <w:rFonts w:cs="Arial"/>
           <w:color w:val="000000"/>
         </w:rPr>
-        <w:t xml:space="preserve"> </w:t>
+        <w:t xml:space="preserve">mple, you might define branches </w:t>
       </w:r>
       <w:r>
         <w:rPr>
@@ -317,7 +299,7 @@
           <w:rFonts w:cs="Arial"/>
           <w:color w:val="000000"/>
         </w:rPr>
-        <w:t xml:space="preserve">workgroups, with child branches </w:t>
+        <w:t>for</w:t>
       </w:r>
       <w:r>
         <w:rPr>
@@ -325,7 +307,7 @@
           <w:rFonts w:cs="Arial"/>
           <w:color w:val="000000"/>
         </w:rPr>
-        <w:t xml:space="preserve">for each </w:t>
+        <w:t xml:space="preserve"> </w:t>
       </w:r>
       <w:r>
         <w:rPr>
@@ -333,7 +315,7 @@
           <w:rFonts w:cs="Arial"/>
           <w:color w:val="000000"/>
         </w:rPr>
-        <w:t>individual operator</w:t>
+        <w:t xml:space="preserve">workgroups, with child branches </w:t>
       </w:r>
       <w:r>
         <w:rPr>
@@ -341,6 +323,22 @@
           <w:rFonts w:cs="Arial"/>
           <w:color w:val="000000"/>
         </w:rPr>
+        <w:t xml:space="preserve">for each </w:t>
+      </w:r>
+      <w:r>
+        <w:rPr>
+          <w:rStyle w:val="apple-style-span"/>
+          <w:rFonts w:cs="Arial"/>
+          <w:color w:val="000000"/>
+        </w:rPr>
+        <w:t>individual operator</w:t>
+      </w:r>
+      <w:r>
+        <w:rPr>
+          <w:rStyle w:val="apple-style-span"/>
+          <w:rFonts w:cs="Arial"/>
+          <w:color w:val="000000"/>
+        </w:rPr>
         <w:t>. Alternatively, you might want to create a branch for each survey plan that comes into the system.</w:t>
       </w:r>
     </w:p>
@@ -378,7 +376,37 @@
         <w:rPr>
           <w:lang w:val="en-GB"/>
         </w:rPr>
-        <w:t xml:space="preserve"> that each map layer must correspond to a top-level branch.</w:t>
+        <w:t xml:space="preserve"> that each </w:t>
+      </w:r>
+      <w:r>
+        <w:rPr>
+          <w:lang w:val="en-GB"/>
+        </w:rPr>
+        <w:t xml:space="preserve">root node </w:t>
+      </w:r>
+      <w:r>
+        <w:rPr>
+          <w:lang w:val="en-GB"/>
+        </w:rPr>
+        <w:t>must correspond to a</w:t>
+      </w:r>
+      <w:r>
+        <w:rPr>
+          <w:lang w:val="en-GB"/>
+        </w:rPr>
+        <w:t xml:space="preserve"> </w:t>
+      </w:r>
+      <w:r>
+        <w:rPr>
+          <w:lang w:val="en-GB"/>
+        </w:rPr>
+        <w:t>map layer</w:t>
+      </w:r>
+      <w:r>
+        <w:rPr>
+          <w:lang w:val="en-GB"/>
+        </w:rPr>
+        <w:t>.</w:t>
       </w:r>
       <w:r>
         <w:rPr>
@@ -565,7 +593,6 @@
           <w:lang w:val="en-GB"/>
         </w:rPr>
       </w:pPr>
-      <w:proofErr w:type="spellStart"/>
       <w:r>
         <w:rPr>
           <w:i/>
@@ -573,7 +600,6 @@
         </w:rPr>
         <w:t>ActiveSessions</w:t>
       </w:r>
-      <w:proofErr w:type="spellEnd"/>
       <w:r>
         <w:rPr>
           <w:lang w:val="en-GB"/>
@@ -592,7 +618,6 @@
           <w:lang w:val="en-GB"/>
         </w:rPr>
       </w:pPr>
-      <w:proofErr w:type="spellStart"/>
       <w:r>
         <w:rPr>
           <w:i/>
@@ -600,7 +625,6 @@
         </w:rPr>
         <w:t>BranchSessions</w:t>
       </w:r>
-      <w:proofErr w:type="spellEnd"/>
       <w:r>
         <w:rPr>
           <w:lang w:val="en-GB"/>
@@ -633,7 +657,6 @@
         </w:rPr>
         <w:t xml:space="preserve"> and </w:t>
       </w:r>
-      <w:proofErr w:type="spellStart"/>
       <w:r>
         <w:rPr>
           <w:i/>
@@ -646,171 +669,148 @@
           <w:i/>
           <w:lang w:val="en-GB"/>
         </w:rPr>
-        <w:t>s</w:t>
-      </w:r>
-      <w:proofErr w:type="spellEnd"/>
+        <w:t xml:space="preserve">s. </w:t>
+      </w:r>
+      <w:r>
+        <w:rPr>
+          <w:lang w:val="en-GB"/>
+        </w:rPr>
+        <w:t>The</w:t>
+      </w:r>
       <w:r>
         <w:rPr>
           <w:i/>
           <w:lang w:val="en-GB"/>
         </w:rPr>
-        <w:t xml:space="preserve">. </w:t>
-      </w:r>
-      <w:r>
-        <w:rPr>
-          <w:lang w:val="en-GB"/>
-        </w:rPr>
-        <w:t>The</w:t>
+        <w:t xml:space="preserve"> BranchSessions</w:t>
+      </w:r>
+      <w:r>
+        <w:rPr>
+          <w:lang w:val="en-GB"/>
+        </w:rPr>
+        <w:t xml:space="preserve"> is used to </w:t>
+      </w:r>
+      <w:r>
+        <w:rPr>
+          <w:lang w:val="en-GB"/>
+        </w:rPr>
+        <w:t xml:space="preserve">obtain the sessions </w:t>
+      </w:r>
+      <w:r>
+        <w:rPr>
+          <w:lang w:val="en-GB"/>
+        </w:rPr>
+        <w:t>that should be used to construct the editing model, but is not modified when the session starts.</w:t>
+      </w:r>
+      <w:r>
+        <w:rPr>
+          <w:lang w:val="en-GB"/>
+        </w:rPr>
+        <w:t xml:space="preserve">  As the user works with the Editor, a description of each edit gets appended to the </w:t>
       </w:r>
       <w:r>
         <w:rPr>
           <w:i/>
           <w:lang w:val="en-GB"/>
         </w:rPr>
-        <w:t xml:space="preserve"> </w:t>
-      </w:r>
-      <w:proofErr w:type="spellStart"/>
+        <w:t>Edits</w:t>
+      </w:r>
+      <w:r>
+        <w:rPr>
+          <w:lang w:val="en-GB"/>
+        </w:rPr>
+        <w:t xml:space="preserve"> table.</w:t>
+      </w:r>
+    </w:p>
+    <w:p>
+      <w:pPr>
+        <w:rPr>
+          <w:lang w:val="en-GB"/>
+        </w:rPr>
+      </w:pPr>
+      <w:r>
+        <w:rPr>
+          <w:lang w:val="en-GB"/>
+        </w:rPr>
+        <w:t xml:space="preserve">When a user concludes an editing session, the row in the </w:t>
+      </w:r>
       <w:r>
         <w:rPr>
           <w:i/>
           <w:lang w:val="en-GB"/>
         </w:rPr>
+        <w:t>ActiveSessions</w:t>
+      </w:r>
+      <w:r>
+        <w:rPr>
+          <w:lang w:val="en-GB"/>
+        </w:rPr>
+        <w:t xml:space="preserve"> table will be removed, and a row will be appended to </w:t>
+      </w:r>
+      <w:r>
+        <w:rPr>
+          <w:i/>
+          <w:lang w:val="en-GB"/>
+        </w:rPr>
         <w:t>BranchSessions</w:t>
       </w:r>
-      <w:proofErr w:type="spellEnd"/>
-      <w:r>
-        <w:rPr>
-          <w:lang w:val="en-GB"/>
-        </w:rPr>
-        <w:t xml:space="preserve"> is used to </w:t>
-      </w:r>
-      <w:r>
-        <w:rPr>
-          <w:lang w:val="en-GB"/>
-        </w:rPr>
-        <w:t xml:space="preserve">obtain the sessions </w:t>
-      </w:r>
-      <w:r>
-        <w:rPr>
-          <w:lang w:val="en-GB"/>
-        </w:rPr>
-        <w:t>that should be used to construct the editing model, but is not modified when the session starts.</w:t>
-      </w:r>
-      <w:r>
-        <w:rPr>
-          <w:lang w:val="en-GB"/>
-        </w:rPr>
-        <w:t xml:space="preserve">  As the user works with the Editor, a description of each edit gets appended to the </w:t>
+      <w:r>
+        <w:rPr>
+          <w:lang w:val="en-GB"/>
+        </w:rPr>
+        <w:t>.</w:t>
+      </w:r>
+      <w:r>
+        <w:rPr>
+          <w:lang w:val="en-GB"/>
+        </w:rPr>
+        <w:t xml:space="preserve"> Thereafter, other users working on the same branch will be able to see the edits that were made during the session.</w:t>
+      </w:r>
+    </w:p>
+    <w:p>
+      <w:pPr>
+        <w:rPr>
+          <w:lang w:val="en-GB"/>
+        </w:rPr>
+      </w:pPr>
+      <w:r>
+        <w:rPr>
+          <w:lang w:val="en-GB"/>
+        </w:rPr>
+        <w:t xml:space="preserve">To get a feel for what is involved, consider the figure below, which shows a simple timeline involving two </w:t>
+      </w:r>
+      <w:r>
+        <w:rPr>
+          <w:lang w:val="en-GB"/>
+        </w:rPr>
+        <w:t xml:space="preserve">completed </w:t>
+      </w:r>
+      <w:r>
+        <w:rPr>
+          <w:lang w:val="en-GB"/>
+        </w:rPr>
+        <w:t xml:space="preserve">sessions alongside the data that would be recorded in the </w:t>
       </w:r>
       <w:r>
         <w:rPr>
           <w:i/>
           <w:lang w:val="en-GB"/>
         </w:rPr>
-        <w:t>Edits</w:t>
-      </w:r>
-      <w:r>
-        <w:rPr>
-          <w:lang w:val="en-GB"/>
-        </w:rPr>
-        <w:t xml:space="preserve"> table.</w:t>
-      </w:r>
-    </w:p>
-    <w:p>
-      <w:pPr>
-        <w:rPr>
-          <w:lang w:val="en-GB"/>
-        </w:rPr>
-      </w:pPr>
-      <w:r>
-        <w:rPr>
-          <w:lang w:val="en-GB"/>
-        </w:rPr>
-        <w:t xml:space="preserve">When a user concludes an editing session, the row in the </w:t>
-      </w:r>
-      <w:proofErr w:type="spellStart"/>
+        <w:t>Sessions</w:t>
+      </w:r>
+      <w:r>
+        <w:rPr>
+          <w:lang w:val="en-GB"/>
+        </w:rPr>
+        <w:t xml:space="preserve"> and </w:t>
+      </w:r>
       <w:r>
         <w:rPr>
           <w:i/>
           <w:lang w:val="en-GB"/>
         </w:rPr>
-        <w:t>ActiveSessions</w:t>
-      </w:r>
-      <w:proofErr w:type="spellEnd"/>
-      <w:r>
-        <w:rPr>
-          <w:lang w:val="en-GB"/>
-        </w:rPr>
-        <w:t xml:space="preserve"> table will be removed, and a row will be appended to </w:t>
-      </w:r>
-      <w:proofErr w:type="spellStart"/>
-      <w:r>
-        <w:rPr>
-          <w:i/>
-          <w:lang w:val="en-GB"/>
-        </w:rPr>
         <w:t>BranchSessions</w:t>
       </w:r>
-      <w:proofErr w:type="spellEnd"/>
-      <w:r>
-        <w:rPr>
-          <w:lang w:val="en-GB"/>
-        </w:rPr>
-        <w:t>.</w:t>
-      </w:r>
-      <w:r>
-        <w:rPr>
-          <w:lang w:val="en-GB"/>
-        </w:rPr>
-        <w:t xml:space="preserve"> Thereafter, other users working on the same branch will be able to see the edits that were made during the session.</w:t>
-      </w:r>
-    </w:p>
-    <w:p>
-      <w:pPr>
-        <w:rPr>
-          <w:lang w:val="en-GB"/>
-        </w:rPr>
-      </w:pPr>
-      <w:r>
-        <w:rPr>
-          <w:lang w:val="en-GB"/>
-        </w:rPr>
-        <w:t xml:space="preserve">To get a feel for what is involved, consider the figure below, which shows a simple timeline involving two </w:t>
-      </w:r>
-      <w:r>
-        <w:rPr>
-          <w:lang w:val="en-GB"/>
-        </w:rPr>
-        <w:t xml:space="preserve">completed </w:t>
-      </w:r>
-      <w:r>
-        <w:rPr>
-          <w:lang w:val="en-GB"/>
-        </w:rPr>
-        <w:t xml:space="preserve">sessions alongside the data that would be recorded in the </w:t>
-      </w:r>
-      <w:r>
-        <w:rPr>
-          <w:i/>
-          <w:lang w:val="en-GB"/>
-        </w:rPr>
-        <w:t>Sessions</w:t>
-      </w:r>
-      <w:r>
-        <w:rPr>
-          <w:lang w:val="en-GB"/>
-        </w:rPr>
-        <w:t xml:space="preserve"> and </w:t>
-      </w:r>
-      <w:proofErr w:type="spellStart"/>
-      <w:r>
-        <w:rPr>
-          <w:i/>
-          <w:lang w:val="en-GB"/>
-        </w:rPr>
-        <w:t>BranchSessions</w:t>
-      </w:r>
-      <w:proofErr w:type="spellEnd"/>
       <w:r>
         <w:rPr>
           <w:lang w:val="en-GB"/>
@@ -1325,14 +1325,12 @@
                       <w:i/>
                     </w:rPr>
                   </w:pPr>
-                  <w:proofErr w:type="spellStart"/>
                   <w:r>
                     <w:rPr>
                       <w:i/>
                     </w:rPr>
                     <w:t>BranchSessions</w:t>
                   </w:r>
-                  <w:proofErr w:type="spellEnd"/>
                 </w:p>
               </w:txbxContent>
             </v:textbox>
@@ -1363,7 +1361,7 @@
             <v:path o:extrusionok="f" gradientshapeok="t" o:connecttype="rect"/>
             <o:lock v:ext="edit" aspectratio="t"/>
           </v:shapetype>
-          <v:shape id="_x0000_i1025" type="#_x0000_t75" style="width:468pt;height:135.75pt" o:preferrelative="f" o:allowoverlap="f">
+          <v:shape id="_x0000_i1025" type="#_x0000_t75" style="width:468pt;height:135.6pt" o:preferrelative="f" o:allowoverlap="f">
             <v:imagedata croptop="-65520f" cropbottom="65520f"/>
           </v:shape>
         </w:pict>
@@ -1645,14 +1643,12 @@
                       <w:i/>
                     </w:rPr>
                   </w:pPr>
-                  <w:proofErr w:type="spellStart"/>
                   <w:r>
                     <w:rPr>
                       <w:i/>
                     </w:rPr>
                     <w:t>BranchSessions</w:t>
                   </w:r>
-                  <w:proofErr w:type="spellEnd"/>
                 </w:p>
               </w:txbxContent>
             </v:textbox>
@@ -2170,7 +2166,6 @@
                       <w:i/>
                     </w:rPr>
                   </w:pPr>
-                  <w:proofErr w:type="spellStart"/>
                   <w:r>
                     <w:rPr>
                       <w:i/>
@@ -2183,7 +2178,6 @@
                     </w:rPr>
                     <w:t>Sessions</w:t>
                   </w:r>
-                  <w:proofErr w:type="spellEnd"/>
                 </w:p>
               </w:txbxContent>
             </v:textbox>
@@ -2364,7 +2358,6 @@
         </w:rPr>
         <w:t xml:space="preserve">The revision number stored in the </w:t>
       </w:r>
-      <w:proofErr w:type="spellStart"/>
       <w:r>
         <w:rPr>
           <w:i/>
@@ -2372,7 +2365,6 @@
         </w:rPr>
         <w:t>ActiveSessions</w:t>
       </w:r>
-      <w:proofErr w:type="spellEnd"/>
       <w:r>
         <w:rPr>
           <w:lang w:val="en-GB"/>
@@ -2615,14 +2607,12 @@
                       <w:i/>
                     </w:rPr>
                   </w:pPr>
-                  <w:proofErr w:type="spellStart"/>
                   <w:r>
                     <w:rPr>
                       <w:i/>
                     </w:rPr>
                     <w:t>BranchSessions</w:t>
                   </w:r>
-                  <w:proofErr w:type="spellEnd"/>
                 </w:p>
               </w:txbxContent>
             </v:textbox>
@@ -3298,7 +3288,6 @@
                       <w:i/>
                     </w:rPr>
                   </w:pPr>
-                  <w:proofErr w:type="spellStart"/>
                   <w:r>
                     <w:rPr>
                       <w:i/>
@@ -3311,7 +3300,6 @@
                     </w:rPr>
                     <w:t>Sessions</w:t>
                   </w:r>
-                  <w:proofErr w:type="spellEnd"/>
                 </w:p>
               </w:txbxContent>
             </v:textbox>
@@ -3389,7 +3377,6 @@
         </w:rPr>
         <w:t xml:space="preserve">, it is clear that it is based on an older revision (the revision number stored in the </w:t>
       </w:r>
-      <w:proofErr w:type="spellStart"/>
       <w:r>
         <w:rPr>
           <w:i/>
@@ -3397,7 +3384,6 @@
         </w:rPr>
         <w:t>ActiveSessions</w:t>
       </w:r>
-      <w:proofErr w:type="spellEnd"/>
       <w:r>
         <w:rPr>
           <w:lang w:val="en-GB"/>
@@ -3410,7 +3396,6 @@
         </w:rPr>
         <w:t xml:space="preserve"> number in </w:t>
       </w:r>
-      <w:proofErr w:type="spellStart"/>
       <w:r>
         <w:rPr>
           <w:i/>
@@ -3418,7 +3403,6 @@
         </w:rPr>
         <w:t>BranchSessions</w:t>
       </w:r>
-      <w:proofErr w:type="spellEnd"/>
       <w:r>
         <w:rPr>
           <w:lang w:val="en-GB"/>
@@ -3638,14 +3622,12 @@
                       <w:i/>
                     </w:rPr>
                   </w:pPr>
-                  <w:proofErr w:type="spellStart"/>
                   <w:r>
                     <w:rPr>
                       <w:i/>
                     </w:rPr>
                     <w:t>BranchSessions</w:t>
                   </w:r>
-                  <w:proofErr w:type="spellEnd"/>
                 </w:p>
               </w:txbxContent>
             </v:textbox>
@@ -4351,21 +4333,7 @@
         <w:rPr>
           <w:lang w:val="en-GB"/>
         </w:rPr>
-        <w:t xml:space="preserve">The user could decide to temporarily abandon the session. This would effectively simulate something like a power failure, by leaving the entry in the </w:t>
-      </w:r>
-      <w:proofErr w:type="spellStart"/>
-      <w:r>
-        <w:rPr>
-          <w:lang w:val="en-GB"/>
-        </w:rPr>
-        <w:t>ActiveSessions</w:t>
-      </w:r>
-      <w:proofErr w:type="spellEnd"/>
-      <w:r>
-        <w:rPr>
-          <w:lang w:val="en-GB"/>
-        </w:rPr>
-        <w:t xml:space="preserve"> table. When the user re-starts the Editor, they would be reminded that their previous session is still active, and given the option to </w:t>
+        <w:t xml:space="preserve">The user could decide to temporarily abandon the session. This would effectively simulate something like a power failure, by leaving the entry in the ActiveSessions table. When the user re-starts the Editor, they would be reminded that their previous session is still active, and given the option to </w:t>
       </w:r>
       <w:r>
         <w:rPr>
@@ -4716,14 +4684,12 @@
                       <w:i/>
                     </w:rPr>
                   </w:pPr>
-                  <w:proofErr w:type="spellStart"/>
                   <w:r>
                     <w:rPr>
                       <w:i/>
                     </w:rPr>
                     <w:t>BranchSessions</w:t>
                   </w:r>
-                  <w:proofErr w:type="spellEnd"/>
                 </w:p>
               </w:txbxContent>
             </v:textbox>
@@ -5440,14 +5406,12 @@
                 <w:lang w:val="en-GB"/>
               </w:rPr>
             </w:pPr>
-            <w:proofErr w:type="spellStart"/>
             <w:r>
               <w:rPr>
                 <w:lang w:val="en-GB"/>
               </w:rPr>
               <w:t>LastPost</w:t>
             </w:r>
-            <w:proofErr w:type="spellEnd"/>
           </w:p>
         </w:tc>
       </w:tr>
@@ -5636,7 +5600,6 @@
         </w:rPr>
         <w:t xml:space="preserve"> table, which is used to keep track of branch structure. The </w:t>
       </w:r>
-      <w:proofErr w:type="spellStart"/>
       <w:r>
         <w:rPr>
           <w:i/>
@@ -5644,7 +5607,6 @@
         </w:rPr>
         <w:t>LastPost</w:t>
       </w:r>
-      <w:proofErr w:type="spellEnd"/>
       <w:r>
         <w:rPr>
           <w:lang w:val="en-GB"/>
@@ -6042,7 +6004,7 @@
 
 <file path=word/endnotes.xml><?xml version="1.0" encoding="utf-8"?>
 <w:endnotes xmlns:ve="http://schemas.openxmlformats.org/markup-compatibility/2006" xmlns:o="urn:schemas-microsoft-com:office:office" xmlns:r="http://schemas.openxmlformats.org/officeDocument/2006/relationships" xmlns:m="http://schemas.openxmlformats.org/officeDocument/2006/math" xmlns:v="urn:schemas-microsoft-com:vml" xmlns:wp="http://schemas.openxmlformats.org/drawingml/2006/wordprocessingDrawing" xmlns:w10="urn:schemas-microsoft-com:office:word" xmlns:w="http://schemas.openxmlformats.org/wordprocessingml/2006/main" xmlns:wne="http://schemas.microsoft.com/office/word/2006/wordml">
-  <w:endnote w:type="separator" w:id="-1">
+  <w:endnote w:type="separator" w:id="0">
     <w:p>
       <w:pPr>
         <w:spacing w:after="0" w:line="240" w:lineRule="auto"/>
@@ -6052,7 +6014,7 @@
       </w:r>
     </w:p>
   </w:endnote>
-  <w:endnote w:type="continuationSeparator" w:id="0">
+  <w:endnote w:type="continuationSeparator" w:id="1">
     <w:p>
       <w:pPr>
         <w:spacing w:after="0" w:line="240" w:lineRule="auto"/>
@@ -6079,7 +6041,7 @@
         <w:rPr>
           <w:noProof/>
         </w:rPr>
-        <w:t>6</w:t>
+        <w:t>2</w:t>
       </w:r>
     </w:fldSimple>
     <w:r>
@@ -6104,7 +6066,7 @@
 
 <file path=word/footnotes.xml><?xml version="1.0" encoding="utf-8"?>
 <w:footnotes xmlns:ve="http://schemas.openxmlformats.org/markup-compatibility/2006" xmlns:o="urn:schemas-microsoft-com:office:office" xmlns:r="http://schemas.openxmlformats.org/officeDocument/2006/relationships" xmlns:m="http://schemas.openxmlformats.org/officeDocument/2006/math" xmlns:v="urn:schemas-microsoft-com:vml" xmlns:wp="http://schemas.openxmlformats.org/drawingml/2006/wordprocessingDrawing" xmlns:w10="urn:schemas-microsoft-com:office:word" xmlns:w="http://schemas.openxmlformats.org/wordprocessingml/2006/main" xmlns:wne="http://schemas.microsoft.com/office/word/2006/wordml">
-  <w:footnote w:type="separator" w:id="-1">
+  <w:footnote w:type="separator" w:id="0">
     <w:p>
       <w:pPr>
         <w:spacing w:after="0" w:line="240" w:lineRule="auto"/>
@@ -6114,7 +6076,7 @@
       </w:r>
     </w:p>
   </w:footnote>
-  <w:footnote w:type="continuationSeparator" w:id="0">
+  <w:footnote w:type="continuationSeparator" w:id="1">
     <w:p>
       <w:pPr>
         <w:spacing w:after="0" w:line="240" w:lineRule="auto"/>
@@ -6124,7 +6086,7 @@
       </w:r>
     </w:p>
   </w:footnote>
-  <w:footnote w:id="1">
+  <w:footnote w:id="2">
     <w:p>
       <w:pPr>
         <w:pStyle w:val="FootnoteText"/>
@@ -7134,7 +7096,7 @@
         <a:sysClr val="windowText" lastClr="000000"/>
       </a:dk1>
       <a:lt1>
-        <a:sysClr val="window" lastClr="D9F8AB"/>
+        <a:sysClr val="window" lastClr="A4E067"/>
       </a:lt1>
       <a:dk2>
         <a:srgbClr val="1F497D"/>

</xml_diff>